<commit_message>
Vault Backup: 2024-12-28 12:46:38
</commit_message>
<xml_diff>
--- a/Year 1/03 - Intro to Programming/Assessments/Assessment 02 - Intro to Python/Assessment 02 - Coversheet.docx
+++ b/Year 1/03 - Intro to Programming/Assessments/Assessment 02 - Intro to Python/Assessment 02 - Coversheet.docx
@@ -880,8 +880,6 @@
           <w:szCs w:val="36"/>
         </w:rPr>
       </w:pPr>
-      <w:bookmarkStart w:id="3" w:name="_GoBack"/>
-      <w:bookmarkEnd w:id="3"/>
     </w:p>
     <w:p>
       <w:pPr>
@@ -1290,7 +1288,11 @@
     <w:p>
       <w:pPr>
         <w:rPr>
-          <w:b/>
+          <w:rFonts w:ascii="Helvetica Neue Light" w:hAnsi="Helvetica Neue Light" w:eastAsia="Helvetica Neue Light" w:cs="Helvetica Neue Light"/>
+          <w:b/>
+          <w:color w:val="999999"/>
+          <w:sz w:val="36"/>
+          <w:szCs w:val="36"/>
         </w:rPr>
       </w:pPr>
       <w:r>
@@ -1370,11 +1372,25 @@
           </mc:Fallback>
         </mc:AlternateContent>
       </w:r>
-    </w:p>
-    <w:p>
-      <w:pPr>
-        <w:rPr>
-          <w:b/>
+      <w:r>
+        <w:rPr>
+          <w:rFonts w:hint="default" w:ascii="Consolas" w:hAnsi="Consolas" w:eastAsia="Consolas" w:cs="Consolas"/>
+          <w:b w:val="0"/>
+          <w:bCs w:val="0"/>
+          <w:color w:val="6A9955"/>
+          <w:kern w:val="0"/>
+          <w:sz w:val="18"/>
+          <w:szCs w:val="18"/>
+          <w:shd w:val="clear" w:fill="1F1F1F"/>
+          <w:lang w:val="en-US" w:eastAsia="zh-CN" w:bidi="ar"/>
+        </w:rPr>
+        <w:t>z</w:t>
+      </w:r>
+    </w:p>
+    <w:p>
+      <w:pPr>
+        <w:rPr>
+          <w:rFonts w:ascii="Helvetica Neue" w:hAnsi="Helvetica Neue" w:eastAsia="Helvetica Neue" w:cs="Helvetica Neue"/>
         </w:rPr>
       </w:pPr>
       <w:r>
@@ -1387,18 +1403,8 @@
         </w:rPr>
         <w:t>Reference List</w:t>
       </w:r>
-    </w:p>
-    <w:p>
-      <w:r>
-        <w:t xml:space="preserve"> </w:t>
-      </w:r>
-    </w:p>
-    <w:p>
-      <w:pPr>
-        <w:rPr>
-          <w:rFonts w:ascii="Helvetica Neue" w:hAnsi="Helvetica Neue" w:eastAsia="Helvetica Neue" w:cs="Helvetica Neue"/>
-        </w:rPr>
-      </w:pPr>
+      <w:bookmarkStart w:id="3" w:name="_GoBack"/>
+      <w:bookmarkEnd w:id="3"/>
     </w:p>
     <w:sectPr>
       <w:pgSz w:w="12240" w:h="15840"/>
@@ -1465,7 +1471,7 @@
   <w:docDefaults>
     <w:rPrDefault>
       <w:rPr>
-        <w:rFonts w:ascii="Arial" w:hAnsi="Arial" w:eastAsia="Arial" w:cs="Arial"/>
+        <w:rFonts w:ascii="Times New Roman" w:hAnsi="Times New Roman" w:eastAsia="SimSun" w:cs="Times New Roman"/>
       </w:rPr>
     </w:rPrDefault>
     <w:pPrDefault/>

</xml_diff>

<commit_message>
Vault Backup: 2025-01-07 21:47:03
</commit_message>
<xml_diff>
--- a/Year 1/03 - Intro to Programming/Assessments/Assessment 02 - Intro to Python/Assessment 02 - Coversheet.docx
+++ b/Year 1/03 - Intro to Programming/Assessments/Assessment 02 - Intro to Python/Assessment 02 - Coversheet.docx
@@ -880,6 +880,8 @@
           <w:szCs w:val="36"/>
         </w:rPr>
       </w:pPr>
+      <w:bookmarkStart w:id="3" w:name="_GoBack"/>
+      <w:bookmarkEnd w:id="3"/>
     </w:p>
     <w:p>
       <w:pPr>
@@ -1403,8 +1405,6 @@
         </w:rPr>
         <w:t>Reference List</w:t>
       </w:r>
-      <w:bookmarkStart w:id="3" w:name="_GoBack"/>
-      <w:bookmarkEnd w:id="3"/>
     </w:p>
     <w:sectPr>
       <w:pgSz w:w="12240" w:h="15840"/>

</xml_diff>

<commit_message>
Vault Backup: 2025-01-08 11:07:41
</commit_message>
<xml_diff>
--- a/Year 1/03 - Intro to Programming/Assessments/Assessment 02 - Intro to Python/Assessment 02 - Coversheet.docx
+++ b/Year 1/03 - Intro to Programming/Assessments/Assessment 02 - Intro to Python/Assessment 02 - Coversheet.docx
@@ -798,7 +798,9 @@
     <w:p>
       <w:pPr>
         <w:rPr>
+          <w:rFonts w:hint="default"/>
           <w:b/>
+          <w:lang w:val="en-US"/>
         </w:rPr>
       </w:pPr>
       <w:r>
@@ -809,7 +811,18 @@
           <w:sz w:val="36"/>
           <w:szCs w:val="36"/>
         </w:rPr>
-        <w:t>BRIEF</w:t>
+        <w:t>B</w:t>
+      </w:r>
+      <w:r>
+        <w:rPr>
+          <w:rFonts w:hint="default" w:ascii="Helvetica Neue Light" w:hAnsi="Helvetica Neue Light" w:eastAsia="Helvetica Neue Light" w:cs="Helvetica Neue Light"/>
+          <w:b/>
+          <w:color w:val="999999"/>
+          <w:sz w:val="36"/>
+          <w:szCs w:val="36"/>
+          <w:lang w:val="en-US"/>
+        </w:rPr>
+        <w:t>rief</w:t>
       </w:r>
     </w:p>
     <w:p/>
@@ -884,7 +897,9 @@
     <w:p>
       <w:pPr>
         <w:rPr>
+          <w:rFonts w:hint="default"/>
           <w:b/>
+          <w:lang w:val="en-US"/>
         </w:rPr>
       </w:pPr>
       <w:r>
@@ -897,6 +912,17 @@
         </w:rPr>
         <w:t>Specifications</w:t>
       </w:r>
+      <w:r>
+        <w:rPr>
+          <w:rFonts w:hint="default" w:ascii="Helvetica Neue Light" w:hAnsi="Helvetica Neue Light" w:eastAsia="Helvetica Neue Light" w:cs="Helvetica Neue Light"/>
+          <w:b/>
+          <w:color w:val="999999"/>
+          <w:sz w:val="36"/>
+          <w:szCs w:val="36"/>
+          <w:lang w:val="en-US"/>
+        </w:rPr>
+        <w:t xml:space="preserve"> (100 words)</w:t>
+      </w:r>
     </w:p>
     <w:p>
       <w:pPr>
@@ -964,8 +990,6 @@
         </w:rPr>
         <w:t>- Main system</w:t>
       </w:r>
-      <w:bookmarkStart w:id="3" w:name="_GoBack"/>
-      <w:bookmarkEnd w:id="3"/>
     </w:p>
     <w:p>
       <w:pPr>
@@ -1254,11 +1278,69 @@
         </w:rPr>
         <w:t>System Flowchart</w:t>
       </w:r>
+      <w:r>
+        <w:rPr>
+          <w:rFonts w:hint="default" w:ascii="Helvetica Neue Light" w:hAnsi="Helvetica Neue Light" w:eastAsia="Helvetica Neue Light" w:cs="Helvetica Neue Light"/>
+          <w:b/>
+          <w:color w:val="999999"/>
+          <w:sz w:val="36"/>
+          <w:szCs w:val="36"/>
+          <w:lang w:val="en-US"/>
+        </w:rPr>
+        <w:t xml:space="preserve"> (50 words)</w:t>
+      </w:r>
     </w:p>
     <w:p>
       <w:pPr>
         <w:bidi w:val="0"/>
-      </w:pPr>
+        <w:rPr>
+          <w:rFonts w:hint="default"/>
+          <w:lang w:val="en-US"/>
+        </w:rPr>
+      </w:pPr>
+      <w:r>
+        <w:rPr>
+          <w:rFonts w:hint="default"/>
+          <w:lang w:val="en-US"/>
+        </w:rPr>
+        <w:drawing>
+          <wp:inline distT="0" distB="0" distL="114300" distR="114300">
+            <wp:extent cx="5686425" cy="8225155"/>
+            <wp:effectExtent l="0" t="0" r="9525" b="4445"/>
+            <wp:docPr id="10" name="Picture 10" descr="Start"/>
+            <wp:cNvGraphicFramePr>
+              <a:graphicFrameLocks xmlns:a="http://schemas.openxmlformats.org/drawingml/2006/main" noChangeAspect="1"/>
+            </wp:cNvGraphicFramePr>
+            <a:graphic xmlns:a="http://schemas.openxmlformats.org/drawingml/2006/main">
+              <a:graphicData uri="http://schemas.openxmlformats.org/drawingml/2006/picture">
+                <pic:pic xmlns:pic="http://schemas.openxmlformats.org/drawingml/2006/picture">
+                  <pic:nvPicPr>
+                    <pic:cNvPr id="10" name="Picture 10" descr="Start"/>
+                    <pic:cNvPicPr>
+                      <a:picLocks noChangeAspect="1"/>
+                    </pic:cNvPicPr>
+                  </pic:nvPicPr>
+                  <pic:blipFill>
+                    <a:blip r:embed="rId6"/>
+                    <a:stretch>
+                      <a:fillRect/>
+                    </a:stretch>
+                  </pic:blipFill>
+                  <pic:spPr>
+                    <a:xfrm>
+                      <a:off x="0" y="0"/>
+                      <a:ext cx="5686425" cy="8225155"/>
+                    </a:xfrm>
+                    <a:prstGeom prst="rect">
+                      <a:avLst/>
+                    </a:prstGeom>
+                  </pic:spPr>
+                </pic:pic>
+              </a:graphicData>
+            </a:graphic>
+          </wp:inline>
+        </w:drawing>
+      </w:r>
     </w:p>
     <w:p>
       <w:pPr>
@@ -1340,6 +1422,17 @@
         </w:rPr>
         <w:t>Technical Description</w:t>
       </w:r>
+      <w:r>
+        <w:rPr>
+          <w:rFonts w:hint="default" w:ascii="Helvetica Neue Light" w:hAnsi="Helvetica Neue Light" w:eastAsia="Helvetica Neue Light" w:cs="Helvetica Neue Light"/>
+          <w:b/>
+          <w:color w:val="999999"/>
+          <w:sz w:val="36"/>
+          <w:szCs w:val="36"/>
+          <w:lang w:val="en-US"/>
+        </w:rPr>
+        <w:t xml:space="preserve"> (500 - 800 words)</w:t>
+      </w:r>
     </w:p>
     <w:p>
       <w:pPr>
@@ -2918,6 +3011,17 @@
         </w:rPr>
         <w:t>Output</w:t>
       </w:r>
+      <w:r>
+        <w:rPr>
+          <w:rFonts w:hint="default" w:ascii="Helvetica Neue Light" w:hAnsi="Helvetica Neue Light" w:eastAsia="Helvetica Neue Light" w:cs="Helvetica Neue Light"/>
+          <w:b/>
+          <w:color w:val="999999"/>
+          <w:sz w:val="36"/>
+          <w:szCs w:val="36"/>
+          <w:lang w:val="en-US"/>
+        </w:rPr>
+        <w:t xml:space="preserve"> (Screenshot)</w:t>
+      </w:r>
     </w:p>
     <w:p>
       <w:pPr>
@@ -3176,7 +3280,23 @@
           <w:shd w:val="clear" w:fill="1F1F1F"/>
           <w:lang w:val="en-US" w:eastAsia="zh-CN"/>
         </w:rPr>
-        <w:t xml:space="preserve">-------------------------------------------------------------------------------------------------------------------------------- </w:t>
+        <w:t>----------------------------------------------------------------------------------------</w:t>
+      </w:r>
+      <w:bookmarkStart w:id="3" w:name="_GoBack"/>
+      <w:bookmarkEnd w:id="3"/>
+      <w:r>
+        <w:rPr>
+          <w:rFonts w:hint="default" w:ascii="Consolas" w:hAnsi="Consolas" w:eastAsia="Consolas"/>
+          <w:b w:val="0"/>
+          <w:bCs w:val="0"/>
+          <w:color w:val="CCCCCC"/>
+          <w:kern w:val="0"/>
+          <w:sz w:val="18"/>
+          <w:szCs w:val="18"/>
+          <w:shd w:val="clear" w:fill="1F1F1F"/>
+          <w:lang w:val="en-US" w:eastAsia="zh-CN"/>
+        </w:rPr>
+        <w:t xml:space="preserve">---------------------------------------- </w:t>
       </w:r>
     </w:p>
     <w:p>

</xml_diff>